<commit_message>
filled in sub date
</commit_message>
<xml_diff>
--- a/LCH1047 Report - Declaration of Original Work and Reference List.docx
+++ b/LCH1047 Report - Declaration of Original Work and Reference List.docx
@@ -1055,7 +1055,7 @@
                       </mc:Choice>
                       <mc:Fallback>
                         <w:pict>
-                          <v:shape w14:anchorId="6CFDA965" id="Freeform: Shape 1" o:spid="_x0000_s1026" style="position:absolute;margin-left:8.8pt;margin-top:2.55pt;width:79.6pt;height:28.65pt;z-index:251659264;visibility:visible;mso-wrap-style:square;mso-width-percent:0;mso-height-percent:0;mso-wrap-distance-left:9pt;mso-wrap-distance-top:0;mso-wrap-distance-right:9pt;mso-wrap-distance-bottom:0;mso-position-horizontal:absolute;mso-position-horizontal-relative:text;mso-position-vertical:absolute;mso-position-vertical-relative:text;mso-width-percent:0;mso-height-percent:0;mso-width-relative:margin;mso-height-relative:margin;v-text-anchor:middle" coordsize="1011303,364035" o:gfxdata="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" path="m,259260v34925,3175,69706,9525,104775,9525c162189,268785,219208,274133,266700,240210v10961,-7830,19050,-19050,28575,-28575c311763,162170,325156,134499,295275,68760v-1574,-3462,-61166,17214,-66675,19050c213726,132431,210829,127424,228600,192585v3012,11044,9342,22508,19050,28575c264678,231803,304800,240210,304800,240210v19050,-3175,39502,-1681,57150,-9525c374259,225214,383293,213474,390525,202110v15246,-23958,25400,-50800,38100,-76200c433115,116930,433660,106315,438150,97335v5120,-10239,12700,-19050,19050,-28575c460375,56060,463129,43247,466725,30660v2758,-9654,9525,-38615,9525,-28575c476250,65664,469900,129085,466725,192585v-3175,-9525,-2425,-21475,-9525,-28575c433539,140349,418994,160906,400050,173535v-6350,12700,-12005,25772,-19050,38100c375320,221574,362828,228796,361950,240210v-2447,31814,-1379,65263,9525,95250c374906,344896,390525,341810,400050,344985v39669,-7934,47718,-3257,76200,-28575c496386,298512,533400,259260,533400,259260v3175,-9525,6883,-18889,9525,-28575c549814,205426,570254,129647,561975,154485r-19050,57150c546100,243385,539881,277557,552450,306885v8008,18686,29441,29008,47625,38100c606731,348313,703195,363759,704850,364035v92075,-3175,184497,-926,276225,-9525c992473,353441,1007167,346635,1009650,335460v7112,-32003,-10501,-65327,-19050,-95250c987004,227623,986232,214142,981075,202110v-4509,-10522,-11721,-19781,-19050,-28575c942204,149750,934413,140358,904875,135435v-9395,-1566,-19050,,-28575,e" filled="f" strokecolor="#243f60 [1604]" strokeweight="2pt">
+                          <v:shape w14:anchorId="7E5D0B40" id="Freeform: Shape 1" o:spid="_x0000_s1026" style="position:absolute;margin-left:8.8pt;margin-top:2.55pt;width:79.6pt;height:28.65pt;z-index:251659264;visibility:visible;mso-wrap-style:square;mso-width-percent:0;mso-height-percent:0;mso-wrap-distance-left:9pt;mso-wrap-distance-top:0;mso-wrap-distance-right:9pt;mso-wrap-distance-bottom:0;mso-position-horizontal:absolute;mso-position-horizontal-relative:text;mso-position-vertical:absolute;mso-position-vertical-relative:text;mso-width-percent:0;mso-height-percent:0;mso-width-relative:margin;mso-height-relative:margin;v-text-anchor:middle" coordsize="1011303,364035" o:gfxdata="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" path="m,259260v34925,3175,69706,9525,104775,9525c162189,268785,219208,274133,266700,240210v10961,-7830,19050,-19050,28575,-28575c311763,162170,325156,134499,295275,68760v-1574,-3462,-61166,17214,-66675,19050c213726,132431,210829,127424,228600,192585v3012,11044,9342,22508,19050,28575c264678,231803,304800,240210,304800,240210v19050,-3175,39502,-1681,57150,-9525c374259,225214,383293,213474,390525,202110v15246,-23958,25400,-50800,38100,-76200c433115,116930,433660,106315,438150,97335v5120,-10239,12700,-19050,19050,-28575c460375,56060,463129,43247,466725,30660v2758,-9654,9525,-38615,9525,-28575c476250,65664,469900,129085,466725,192585v-3175,-9525,-2425,-21475,-9525,-28575c433539,140349,418994,160906,400050,173535v-6350,12700,-12005,25772,-19050,38100c375320,221574,362828,228796,361950,240210v-2447,31814,-1379,65263,9525,95250c374906,344896,390525,341810,400050,344985v39669,-7934,47718,-3257,76200,-28575c496386,298512,533400,259260,533400,259260v3175,-9525,6883,-18889,9525,-28575c549814,205426,570254,129647,561975,154485r-19050,57150c546100,243385,539881,277557,552450,306885v8008,18686,29441,29008,47625,38100c606731,348313,703195,363759,704850,364035v92075,-3175,184497,-926,276225,-9525c992473,353441,1007167,346635,1009650,335460v7112,-32003,-10501,-65327,-19050,-95250c987004,227623,986232,214142,981075,202110v-4509,-10522,-11721,-19781,-19050,-28575c942204,149750,934413,140358,904875,135435v-9395,-1566,-19050,,-28575,e" filled="f" strokecolor="#243f60 [1604]" strokeweight="2pt">
                             <v:path arrowok="t" o:connecttype="custom" o:connectlocs="0,259132;104735,268652;266599,240091;295163,211530;295163,68726;228513,87767;228513,192490;247556,221051;304685,240091;361813,230571;390377,202010;428463,125848;437984,97287;457027,68726;466548,30645;476070,2084;466548,192490;457027,163929;399898,173449;380856,211530;361813,240091;371334,335294;399898,344814;476070,316254;533198,259132;542719,230571;561762,154409;542719,211530;552241,306733;599848,344814;704583,363855;980703,354335;1009268,335294;990225,240091;980703,202010;961661,173449;904532,135368;875968,135368" o:connectangles="0,0,0,0,0,0,0,0,0,0,0,0,0,0,0,0,0,0,0,0,0,0,0,0,0,0,0,0,0,0,0,0,0,0,0,0,0,0"/>
                           </v:shape>
                         </w:pict>
@@ -1116,6 +1116,15 @@
                       <w:lang w:eastAsia="zh-TW"/>
                     </w:rPr>
                   </w:pPr>
+                  <w:r>
+                    <w:rPr>
+                      <w:rFonts w:ascii="Times New Roman" w:eastAsia="細明體" w:hAnsi="Times New Roman" w:cs="Times New Roman"/>
+                      <w:sz w:val="24"/>
+                      <w:szCs w:val="24"/>
+                      <w:lang w:eastAsia="zh-TW"/>
+                    </w:rPr>
+                    <w:t>4/3/2020</w:t>
+                  </w:r>
                 </w:p>
               </w:tc>
             </w:tr>

</xml_diff>